<commit_message>
Fix missing id in livrare
</commit_message>
<xml_diff>
--- a/7. Conceptuala.drawio.docx
+++ b/7. Conceptuala.drawio.docx
@@ -11,7 +11,7 @@
       <w:r>
         <w:rPr/>
         <w:pict>
-          <v:group style="position:absolute;margin-left:14.383078pt;margin-top:-.060174pt;width:587.550pt;height:502pt;mso-position-horizontal-relative:page;mso-position-vertical-relative:paragraph;z-index:-15817216" coordorigin="288,-1" coordsize="11751,10040">
+          <v:group style="position:absolute;margin-left:14.383078pt;margin-top:-.060174pt;width:587.550pt;height:502pt;mso-position-horizontal-relative:page;mso-position-vertical-relative:paragraph;z-index:-15810560" coordorigin="288,-1" coordsize="11751,10040">
             <v:shape style="position:absolute;left:294;top:1401;width:5178;height:3740" coordorigin="295,1401" coordsize="5178,3740" path="m295,1401l5473,1401,5473,5141,295,5141,295,1401xm3732,1689l5199,1689,5208,1689,5216,1690,5225,1691,5233,1693,5241,1695,5249,1699,5257,1702,5264,1706,5271,1711,5278,1715,5285,1721,5291,1727,5297,1733,5302,1739,5307,1746,5312,1753,5316,1761,5319,1769,5322,1777,5325,1785,5326,1793,5328,1801,5329,1810,5329,1818,5329,2422,5329,2431,5328,2439,5326,2448,5325,2456,5322,2464,5319,2472,5316,2480,5312,2487,5307,2494,5302,2501,5297,2508,5291,2514,5285,2520,5278,2525,5271,2530,5264,2535,5257,2539,5249,2542,5241,2545,5233,2548,5225,2549,5216,2551,5208,2552,5199,2552,3732,2552,3724,2552,3715,2551,3707,2549,3699,2548,3691,2545,3683,2542,3675,2539,3668,2535,3660,2530,3653,2525,3647,2520,3641,2514,3635,2508,3629,2501,3625,2494,3620,2487,3616,2480,3613,2472,3610,2464,3607,2456,3605,2448,3604,2439,3603,2431,3603,2422,3603,1818,3603,1810,3604,1801,3605,1793,3607,1785,3610,1777,3613,1769,3616,1761,3620,1753,3625,1746,3629,1739,3635,1733,3641,1727,3647,1721,3653,1715,3660,1711,3668,1706,3675,1702,3683,1699,3691,1695,3699,1693,3707,1691,3715,1690,3724,1689,3732,1689xm3732,2839l5199,2839,5208,2839,5216,2840,5225,2842,5233,2844,5241,2846,5249,2849,5257,2853,5264,2857,5271,2861,5278,2866,5285,2871,5291,2877,5297,2883,5302,2890,5307,2897,5312,2904,5316,2912,5319,2919,5322,2927,5325,2935,5326,2944,5328,2952,5329,2960,5329,2969,5329,3573,5329,3581,5328,3590,5326,3598,5325,3607,5322,3615,5319,3623,5316,3630,5312,3638,5307,3645,5302,3652,5297,3659,5291,3665,5285,3671,5278,3676,5271,3681,5264,3685,5257,3689,5249,3693,5241,3696,5233,3698,5225,3700,5216,3702,5208,3702,5199,3702,3732,3702,3724,3702,3715,3702,3707,3700,3699,3698,3691,3696,3683,3693,3675,3689,3668,3685,3660,3681,3653,3676,3647,3671,3641,3665,3635,3659,3629,3652,3625,3645,3620,3638,3616,3630,3613,3623,3610,3615,3607,3607,3605,3598,3604,3590,3603,3581,3603,3573,3603,2969,3603,2960,3604,2952,3605,2944,3607,2935,3610,2927,3613,2919,3616,2912,3620,2904,3625,2897,3629,2890,3635,2883,3641,2877,3647,2871,3653,2866,3660,2861,3668,2857,3675,2853,3683,2849,3691,2846,3699,2844,3707,2842,3715,2840,3724,2839,3732,2839xm3732,4134l5199,4134,5208,4134,5216,4135,5225,4136,5233,4138,5241,4141,5249,4144,5257,4147,5264,4151,5271,4156,5278,4160,5285,4166,5291,4172,5297,4178,5302,4184,5307,4191,5312,4199,5316,4206,5319,4214,5322,4222,5325,4230,5326,4238,5328,4246,5329,4255,5329,4263,5329,4867,5329,4876,5328,4884,5326,4893,5325,4901,5322,4909,5319,4917,5316,4925,5312,4932,5307,4939,5302,4946,5297,4953,5291,4959,5285,4965,5278,4970,5271,4975,5264,4980,5257,4984,5249,4987,5241,4990,5233,4993,5225,4994,5216,4996,5208,4997,5199,4997,3732,4997,3724,4997,3715,4996,3707,4994,3699,4993,3691,4990,3683,4987,3675,4984,3668,4980,3660,4975,3653,4970,3647,4965,3641,4959,3635,4953,3629,4946,3625,4939,3620,4932,3616,4925,3613,4917,3610,4909,3607,4901,3605,4893,3604,4884,3603,4876,3603,4867,3603,4263,3603,4255,3604,4246,3605,4238,3607,4230,3610,4222,3613,4214,3616,4206,3620,4199,3625,4191,3629,4184,3635,4178,3641,4172,3647,4166,3653,4160,3660,4156,3668,4151,3675,4147,3683,4144,3691,4141,3699,4138,3707,4136,3715,4135,3724,4134,3732,4134xe" filled="false" stroked="true" strokeweight=".719154pt" strokecolor="#000000">
               <v:path arrowok="t"/>
               <v:stroke dashstyle="solid"/>
@@ -57,11 +57,11 @@
             <v:rect style="position:absolute;left:11254;top:8513;width:116;height:15" filled="true" fillcolor="#000000" stroked="false">
               <v:fill type="solid"/>
             </v:rect>
-            <v:shape style="position:absolute;left:9065;top:1645;width:2733;height:2158" coordorigin="9065,1646" coordsize="2733,2158" path="m9065,1646l11798,1646,11798,3803,9065,3803,9065,1646xm10920,2293l11525,2293,11533,2293,11542,2294,11550,2295,11558,2297,11566,2299,11574,2303,11582,2306,11589,2310,11597,2315,11604,2319,11610,2325,11616,2331,11622,2337,11627,2343,11632,2350,11637,2357,11641,2365,11644,2373,11647,2381,11650,2389,11652,2397,11653,2405,11654,2414,11654,2422,11654,3026,11654,3035,11653,3043,11652,3052,11650,3060,11647,3068,11644,3076,11641,3084,11637,3091,11632,3098,11627,3105,11622,3112,11616,3118,11610,3124,11604,3129,11597,3134,11589,3139,11582,3143,11574,3146,11566,3149,11558,3152,11550,3153,11542,3155,11533,3156,11525,3156,10920,3156,10912,3156,10904,3155,10895,3153,10887,3152,10879,3149,10871,3146,10863,3143,10856,3139,10849,3134,10842,3129,10835,3124,10829,3118,10823,3112,10818,3105,10813,3098,10808,3091,10804,3084,10801,3076,10798,3068,10795,3060,10794,3052,10792,3043,10791,3035,10791,3026,10791,2422,10791,2414,10792,2405,10794,2397,10795,2389,10798,2381,10801,2373,10804,2365,10808,2357,10813,2350,10818,2343,10823,2337,10829,2331,10835,2325,10842,2319,10849,2315,10856,2310,10863,2306,10871,2303,10879,2299,10887,2297,10895,2295,10904,2294,10912,2293,10920,2293xe" filled="false" stroked="true" strokeweight=".719154pt" strokecolor="#000000">
+            <v:shape style="position:absolute;left:9065;top:1645;width:2737;height:2158" coordorigin="9065,1646" coordsize="2737,2158" path="m9065,1646l11801,1646,11801,3803,9065,3803,9065,1646xm10780,2293l11672,2293,11680,2293,11689,2294,11697,2295,11705,2297,11714,2299,11721,2303,11729,2306,11737,2310,11744,2315,11751,2319,11757,2325,11763,2331,11769,2337,11775,2343,11779,2350,11784,2357,11788,2365,11791,2373,11795,2381,11797,2389,11799,2397,11800,2405,11801,2414,11801,2422,11801,3026,11801,3035,11800,3043,11799,3052,11797,3060,11795,3068,11791,3076,11788,3084,11784,3091,11779,3098,11775,3105,11769,3112,11763,3118,11757,3124,11751,3129,11744,3134,11737,3139,11729,3143,11721,3146,11714,3149,11705,3152,11697,3153,11689,3155,11680,3156,11672,3156,10780,3156,10772,3156,10763,3155,10755,3153,10747,3152,10738,3149,10731,3146,10723,3143,10715,3139,10708,3134,10701,3129,10695,3124,10689,3118,10683,3112,10677,3105,10672,3098,10668,3091,10664,3084,10661,3076,10657,3068,10655,3060,10653,3052,10651,3043,10651,3035,10651,3026,10651,2422,10651,2414,10651,2405,10653,2397,10655,2389,10657,2381,10661,2373,10664,2365,10668,2357,10672,2350,10677,2343,10683,2337,10689,2331,10695,2325,10701,2319,10708,2315,10715,2310,10723,2306,10731,2303,10738,2299,10747,2297,10755,2295,10763,2294,10772,2293,10780,2293xe" filled="false" stroked="true" strokeweight=".719154pt" strokecolor="#000000">
               <v:path arrowok="t"/>
               <v:stroke dashstyle="solid"/>
             </v:shape>
-            <v:line style="position:absolute" from="11223,2293" to="11221,1641" stroked="true" strokeweight=".719154pt" strokecolor="#000000">
+            <v:line style="position:absolute" from="11226,2293" to="11224,1641" stroked="true" strokeweight=".719154pt" strokecolor="#000000">
               <v:stroke dashstyle="solid"/>
             </v:line>
             <w10:wrap type="none"/>
@@ -195,8 +195,7 @@
     <w:p>
       <w:pPr>
         <w:pStyle w:val="BodyText"/>
-        <w:ind w:left="150" w:right="75"/>
-        <w:jc w:val="center"/>
+        <w:ind w:left="275"/>
       </w:pPr>
       <w:r>
         <w:rPr/>
@@ -206,9 +205,8 @@
     <w:p>
       <w:pPr>
         <w:pStyle w:val="BodyText"/>
-        <w:spacing w:line="247" w:lineRule="auto" w:before="20"/>
-        <w:ind w:left="220" w:right="143"/>
-        <w:jc w:val="center"/>
+        <w:spacing w:line="247" w:lineRule="auto" w:before="16"/>
+        <w:ind w:left="364" w:right="35" w:hanging="145"/>
       </w:pPr>
       <w:r>
         <w:rPr/>
@@ -224,110 +222,13 @@
         <w:rPr/>
         <w:t>job_cod</w:t>
       </w:r>
-      <w:r>
-        <w:rPr>
-          <w:spacing w:val="1"/>
-        </w:rPr>
-        <w:t> </w:t>
-      </w:r>
-      <w:r>
-        <w:rPr/>
-        <w:t>nume</w:t>
-      </w:r>
-    </w:p>
-    <w:p>
-      <w:pPr>
-        <w:pStyle w:val="BodyText"/>
-        <w:spacing w:line="247" w:lineRule="auto" w:before="15"/>
-        <w:ind w:left="115" w:right="38"/>
-        <w:jc w:val="center"/>
-      </w:pPr>
-      <w:r>
-        <w:rPr/>
-        <w:t>data_angajare</w:t>
-      </w:r>
-      <w:r>
-        <w:rPr>
-          <w:spacing w:val="-45"/>
-        </w:rPr>
-        <w:t> </w:t>
-      </w:r>
-      <w:r>
-        <w:rPr/>
-        <w:t>id_angajator</w:t>
-      </w:r>
-    </w:p>
-    <w:p>
-      <w:pPr>
-        <w:pStyle w:val="BodyText"/>
-        <w:ind w:left="150" w:right="75"/>
-        <w:jc w:val="center"/>
-      </w:pPr>
-      <w:r>
-        <w:rPr/>
-        <w:t>id_restaurant</w:t>
-      </w:r>
-    </w:p>
-    <w:p>
-      <w:pPr>
-        <w:pStyle w:val="BodyText"/>
-        <w:rPr>
-          <w:sz w:val="18"/>
-        </w:rPr>
-      </w:pPr>
-    </w:p>
-    <w:p>
-      <w:pPr>
-        <w:pStyle w:val="BodyText"/>
-        <w:rPr>
-          <w:sz w:val="18"/>
-        </w:rPr>
-      </w:pPr>
-    </w:p>
-    <w:p>
-      <w:pPr>
-        <w:pStyle w:val="BodyText"/>
-        <w:rPr>
-          <w:sz w:val="18"/>
-        </w:rPr>
-      </w:pPr>
-    </w:p>
-    <w:p>
-      <w:pPr>
-        <w:pStyle w:val="BodyText"/>
-        <w:rPr>
-          <w:sz w:val="18"/>
-        </w:rPr>
-      </w:pPr>
-    </w:p>
-    <w:p>
-      <w:pPr>
-        <w:pStyle w:val="BodyText"/>
-        <w:spacing w:before="9"/>
-        <w:rPr>
-          <w:sz w:val="19"/>
-        </w:rPr>
-      </w:pPr>
-    </w:p>
-    <w:p>
-      <w:pPr>
-        <w:pStyle w:val="Heading1"/>
-        <w:ind w:right="225"/>
-        <w:jc w:val="center"/>
-      </w:pPr>
-      <w:r>
-        <w:rPr>
-          <w:w w:val="101"/>
-        </w:rPr>
-        <w:t>X</w:t>
-      </w:r>
     </w:p>
     <w:p>
       <w:pPr>
         <w:pStyle w:val="BodyText"/>
         <w:spacing w:before="97"/>
-        <w:ind w:right="479"/>
-        <w:jc w:val="right"/>
+        <w:ind w:left="673" w:right="343"/>
+        <w:jc w:val="center"/>
       </w:pPr>
       <w:r>
         <w:rPr/>
@@ -342,10 +243,10 @@
       <w:pPr>
         <w:pStyle w:val="BodyText"/>
         <w:tabs>
-          <w:tab w:pos="1301" w:val="left" w:leader="none"/>
+          <w:tab w:pos="687" w:val="left" w:leader="none"/>
         </w:tabs>
         <w:spacing w:line="264" w:lineRule="auto" w:before="6"/>
-        <w:ind w:left="984" w:right="38" w:hanging="151"/>
+        <w:ind w:left="371" w:right="38" w:hanging="151"/>
       </w:pPr>
       <w:r>
         <w:rPr>
@@ -391,8 +292,8 @@
     <w:p>
       <w:pPr>
         <w:pStyle w:val="BodyText"/>
-        <w:ind w:right="401"/>
-        <w:jc w:val="right"/>
+        <w:ind w:left="674" w:right="343"/>
+        <w:jc w:val="center"/>
       </w:pPr>
       <w:r>
         <w:rPr/>
@@ -402,25 +303,89 @@
     <w:p>
       <w:pPr>
         <w:pStyle w:val="BodyText"/>
-        <w:tabs>
-          <w:tab w:pos="1301" w:val="left" w:leader="none"/>
-        </w:tabs>
-        <w:spacing w:line="194" w:lineRule="auto" w:before="23"/>
-        <w:ind w:left="998" w:right="52" w:hanging="165"/>
-      </w:pPr>
-      <w:r>
-        <w:rPr>
-          <w:rFonts w:ascii="Arial"/>
-          <w:b/>
-          <w:position w:val="-6"/>
+        <w:spacing w:line="75" w:lineRule="exact" w:before="6"/>
+        <w:ind w:left="674" w:right="343"/>
+        <w:jc w:val="center"/>
+      </w:pPr>
+      <w:r>
+        <w:rPr/>
+        <w:t>id_angajat#</w:t>
+      </w:r>
+    </w:p>
+    <w:p>
+      <w:pPr>
+        <w:pStyle w:val="BodyText"/>
+        <w:rPr>
+          <w:sz w:val="26"/>
+        </w:rPr>
+      </w:pPr>
+      <w:r>
+        <w:rPr/>
+        <w:br w:type="column"/>
+      </w:r>
+      <w:r>
+        <w:rPr>
+          <w:sz w:val="26"/>
+        </w:rPr>
+      </w:r>
+    </w:p>
+    <w:p>
+      <w:pPr>
+        <w:pStyle w:val="Heading1"/>
+        <w:spacing w:before="0"/>
+        <w:ind w:left="220"/>
+      </w:pPr>
+      <w:r>
+        <w:rPr>
+          <w:w w:val="101"/>
         </w:rPr>
         <w:t>X</w:t>
-        <w:tab/>
-        <w:tab/>
-      </w:r>
-      <w:r>
-        <w:rPr/>
-        <w:t>id_angajat#</w:t>
+      </w:r>
+    </w:p>
+    <w:p>
+      <w:pPr>
+        <w:pStyle w:val="BodyText"/>
+        <w:spacing w:before="6"/>
+        <w:ind w:left="483" w:right="90"/>
+        <w:jc w:val="center"/>
+      </w:pPr>
+      <w:r>
+        <w:rPr/>
+        <w:t>COMANDA</w:t>
+      </w:r>
+    </w:p>
+    <w:p>
+      <w:pPr>
+        <w:pStyle w:val="BodyText"/>
+        <w:spacing w:line="247" w:lineRule="auto" w:before="6"/>
+        <w:ind w:left="486" w:right="90"/>
+        <w:jc w:val="center"/>
+      </w:pPr>
+      <w:r>
+        <w:rPr/>
+        <w:t>id_comanda#</w:t>
+      </w:r>
+      <w:r>
+        <w:rPr>
+          <w:spacing w:val="-45"/>
+        </w:rPr>
+        <w:t> </w:t>
+      </w:r>
+      <w:r>
+        <w:rPr/>
+        <w:t>id_casier</w:t>
+      </w:r>
+    </w:p>
+    <w:p>
+      <w:pPr>
+        <w:pStyle w:val="BodyText"/>
+        <w:spacing w:line="200" w:lineRule="atLeast"/>
+        <w:ind w:left="433" w:right="38" w:hanging="1"/>
+        <w:jc w:val="center"/>
+      </w:pPr>
+      <w:r>
+        <w:rPr/>
+        <w:t>id_restaurant</w:t>
       </w:r>
       <w:r>
         <w:rPr>
@@ -430,18 +395,7 @@
       </w:r>
       <w:r>
         <w:rPr/>
-        <w:t>data_antrenament_</w:t>
-      </w:r>
-    </w:p>
-    <w:p>
-      <w:pPr>
-        <w:pStyle w:val="BodyText"/>
-        <w:spacing w:before="13"/>
-        <w:ind w:left="1248"/>
-      </w:pPr>
-      <w:r>
-        <w:rPr/>
-        <w:t>de_siguranta</w:t>
+        <w:t>data_comanda</w:t>
       </w:r>
     </w:p>
     <w:p>
@@ -451,392 +405,14 @@
           <w:sz w:val="18"/>
         </w:rPr>
       </w:pPr>
-    </w:p>
-    <w:p>
-      <w:pPr>
-        <w:pStyle w:val="BodyText"/>
-        <w:spacing w:before="9"/>
-        <w:rPr>
-          <w:sz w:val="23"/>
-        </w:rPr>
-      </w:pPr>
-    </w:p>
-    <w:p>
-      <w:pPr>
-        <w:pStyle w:val="BodyText"/>
-        <w:ind w:right="364"/>
-        <w:jc w:val="right"/>
-      </w:pPr>
-      <w:r>
-        <w:rPr/>
-        <w:t>MANAGER</w:t>
-      </w:r>
-    </w:p>
-    <w:p>
-      <w:pPr>
-        <w:pStyle w:val="BodyText"/>
-        <w:tabs>
-          <w:tab w:pos="1300" w:val="left" w:leader="none"/>
-        </w:tabs>
-        <w:spacing w:line="182" w:lineRule="auto" w:before="23"/>
-        <w:ind w:left="1229" w:right="282" w:hanging="396"/>
-      </w:pPr>
-      <w:r>
-        <w:rPr>
-          <w:rFonts w:ascii="Arial"/>
-          <w:b/>
-          <w:position w:val="-8"/>
-        </w:rPr>
-        <w:t>X</w:t>
-        <w:tab/>
-        <w:tab/>
-      </w:r>
-      <w:r>
-        <w:rPr/>
-        <w:t>id_angajat#</w:t>
-      </w:r>
-      <w:r>
-        <w:rPr>
-          <w:spacing w:val="1"/>
-        </w:rPr>
-        <w:t> </w:t>
-      </w:r>
-      <w:r>
-        <w:rPr/>
-        <w:t>autorizat_sa_</w:t>
-      </w:r>
-    </w:p>
-    <w:p>
-      <w:pPr>
-        <w:pStyle w:val="BodyText"/>
-        <w:spacing w:before="13"/>
-        <w:ind w:left="1396"/>
-      </w:pPr>
-      <w:r>
-        <w:rPr/>
-        <w:t>angajeze</w:t>
-      </w:r>
-    </w:p>
-    <w:p>
-      <w:pPr>
-        <w:pStyle w:val="Heading1"/>
-        <w:spacing w:before="78"/>
-        <w:ind w:left="115"/>
-      </w:pPr>
-      <w:r>
-        <w:rPr>
-          <w:w w:val="101"/>
-        </w:rPr>
-        <w:t>X</w:t>
-      </w:r>
-    </w:p>
-    <w:p>
-      <w:pPr>
-        <w:pStyle w:val="BodyText"/>
-        <w:rPr>
-          <w:rFonts w:ascii="Arial"/>
-          <w:b/>
+      <w:r>
+        <w:rPr/>
+        <w:br w:type="column"/>
+      </w:r>
+      <w:r>
+        <w:rPr>
           <w:sz w:val="18"/>
         </w:rPr>
-      </w:pPr>
-      <w:r>
-        <w:rPr/>
-        <w:br w:type="column"/>
-      </w:r>
-      <w:r>
-        <w:rPr>
-          <w:rFonts w:ascii="Arial"/>
-          <w:b/>
-          <w:sz w:val="18"/>
-        </w:rPr>
-      </w:r>
-    </w:p>
-    <w:p>
-      <w:pPr>
-        <w:pStyle w:val="BodyText"/>
-        <w:rPr>
-          <w:rFonts w:ascii="Arial"/>
-          <w:b/>
-          <w:sz w:val="18"/>
-        </w:rPr>
-      </w:pPr>
-    </w:p>
-    <w:p>
-      <w:pPr>
-        <w:pStyle w:val="BodyText"/>
-        <w:rPr>
-          <w:rFonts w:ascii="Arial"/>
-          <w:b/>
-          <w:sz w:val="18"/>
-        </w:rPr>
-      </w:pPr>
-    </w:p>
-    <w:p>
-      <w:pPr>
-        <w:pStyle w:val="BodyText"/>
-        <w:rPr>
-          <w:rFonts w:ascii="Arial"/>
-          <w:b/>
-          <w:sz w:val="18"/>
-        </w:rPr>
-      </w:pPr>
-    </w:p>
-    <w:p>
-      <w:pPr>
-        <w:pStyle w:val="BodyText"/>
-        <w:rPr>
-          <w:rFonts w:ascii="Arial"/>
-          <w:b/>
-          <w:sz w:val="18"/>
-        </w:rPr>
-      </w:pPr>
-    </w:p>
-    <w:p>
-      <w:pPr>
-        <w:pStyle w:val="BodyText"/>
-        <w:rPr>
-          <w:rFonts w:ascii="Arial"/>
-          <w:b/>
-          <w:sz w:val="18"/>
-        </w:rPr>
-      </w:pPr>
-    </w:p>
-    <w:p>
-      <w:pPr>
-        <w:pStyle w:val="BodyText"/>
-        <w:rPr>
-          <w:rFonts w:ascii="Arial"/>
-          <w:b/>
-          <w:sz w:val="18"/>
-        </w:rPr>
-      </w:pPr>
-    </w:p>
-    <w:p>
-      <w:pPr>
-        <w:pStyle w:val="BodyText"/>
-        <w:rPr>
-          <w:rFonts w:ascii="Arial"/>
-          <w:b/>
-          <w:sz w:val="18"/>
-        </w:rPr>
-      </w:pPr>
-    </w:p>
-    <w:p>
-      <w:pPr>
-        <w:pStyle w:val="BodyText"/>
-        <w:rPr>
-          <w:rFonts w:ascii="Arial"/>
-          <w:b/>
-          <w:sz w:val="18"/>
-        </w:rPr>
-      </w:pPr>
-    </w:p>
-    <w:p>
-      <w:pPr>
-        <w:pStyle w:val="BodyText"/>
-        <w:rPr>
-          <w:rFonts w:ascii="Arial"/>
-          <w:b/>
-          <w:sz w:val="18"/>
-        </w:rPr>
-      </w:pPr>
-    </w:p>
-    <w:p>
-      <w:pPr>
-        <w:pStyle w:val="BodyText"/>
-        <w:rPr>
-          <w:rFonts w:ascii="Arial"/>
-          <w:b/>
-          <w:sz w:val="18"/>
-        </w:rPr>
-      </w:pPr>
-    </w:p>
-    <w:p>
-      <w:pPr>
-        <w:pStyle w:val="BodyText"/>
-        <w:rPr>
-          <w:rFonts w:ascii="Arial"/>
-          <w:b/>
-          <w:sz w:val="18"/>
-        </w:rPr>
-      </w:pPr>
-    </w:p>
-    <w:p>
-      <w:pPr>
-        <w:pStyle w:val="BodyText"/>
-        <w:rPr>
-          <w:rFonts w:ascii="Arial"/>
-          <w:b/>
-          <w:sz w:val="18"/>
-        </w:rPr>
-      </w:pPr>
-    </w:p>
-    <w:p>
-      <w:pPr>
-        <w:pStyle w:val="BodyText"/>
-        <w:spacing w:before="139"/>
-        <w:ind w:left="201"/>
-      </w:pPr>
-      <w:r>
-        <w:rPr/>
-        <w:t>ORAS</w:t>
-      </w:r>
-    </w:p>
-    <w:p>
-      <w:pPr>
-        <w:pStyle w:val="BodyText"/>
-        <w:spacing w:line="264" w:lineRule="auto" w:before="6"/>
-        <w:ind w:left="230" w:right="31" w:hanging="116"/>
-      </w:pPr>
-      <w:r>
-        <w:rPr/>
-        <w:t>id_oras#</w:t>
-      </w:r>
-      <w:r>
-        <w:rPr>
-          <w:spacing w:val="-45"/>
-        </w:rPr>
-        <w:t> </w:t>
-      </w:r>
-      <w:r>
-        <w:rPr/>
-        <w:t>nume</w:t>
-      </w:r>
-    </w:p>
-    <w:p>
-      <w:pPr>
-        <w:pStyle w:val="BodyText"/>
-        <w:rPr>
-          <w:sz w:val="26"/>
-        </w:rPr>
-      </w:pPr>
-      <w:r>
-        <w:rPr/>
-        <w:br w:type="column"/>
-      </w:r>
-      <w:r>
-        <w:rPr>
-          <w:sz w:val="26"/>
-        </w:rPr>
-      </w:r>
-    </w:p>
-    <w:p>
-      <w:pPr>
-        <w:pStyle w:val="Heading1"/>
-        <w:ind w:left="115"/>
-      </w:pPr>
-      <w:r>
-        <w:rPr>
-          <w:w w:val="101"/>
-        </w:rPr>
-        <w:t>X</w:t>
-      </w:r>
-    </w:p>
-    <w:p>
-      <w:pPr>
-        <w:pStyle w:val="BodyText"/>
-        <w:spacing w:before="6"/>
-        <w:ind w:left="444" w:right="298"/>
-        <w:jc w:val="center"/>
-      </w:pPr>
-      <w:r>
-        <w:rPr/>
-        <w:t>COMANDA</w:t>
-      </w:r>
-    </w:p>
-    <w:p>
-      <w:pPr>
-        <w:pStyle w:val="BodyText"/>
-        <w:spacing w:line="247" w:lineRule="auto" w:before="6"/>
-        <w:ind w:left="380" w:right="231"/>
-        <w:jc w:val="center"/>
-      </w:pPr>
-      <w:r>
-        <w:rPr/>
-        <w:t>id_comanda#</w:t>
-      </w:r>
-      <w:r>
-        <w:rPr>
-          <w:spacing w:val="-45"/>
-        </w:rPr>
-        <w:t> </w:t>
-      </w:r>
-      <w:r>
-        <w:rPr/>
-        <w:t>id_casier</w:t>
-      </w:r>
-    </w:p>
-    <w:p>
-      <w:pPr>
-        <w:pStyle w:val="BodyText"/>
-        <w:spacing w:line="247" w:lineRule="auto" w:before="14"/>
-        <w:ind w:left="327" w:right="179" w:hanging="1"/>
-        <w:jc w:val="center"/>
-      </w:pPr>
-      <w:r>
-        <w:rPr/>
-        <w:t>id_restaurant</w:t>
-      </w:r>
-      <w:r>
-        <w:rPr>
-          <w:spacing w:val="1"/>
-        </w:rPr>
-        <w:t> </w:t>
-      </w:r>
-      <w:r>
-        <w:rPr/>
-        <w:t>data_comanda</w:t>
-      </w:r>
-    </w:p>
-    <w:p>
-      <w:pPr>
-        <w:pStyle w:val="BodyText"/>
-        <w:rPr>
-          <w:sz w:val="18"/>
-        </w:rPr>
-      </w:pPr>
-    </w:p>
-    <w:p>
-      <w:pPr>
-        <w:pStyle w:val="BodyText"/>
-        <w:spacing w:before="6"/>
-        <w:rPr>
-          <w:sz w:val="24"/>
-        </w:rPr>
-      </w:pPr>
-    </w:p>
-    <w:p>
-      <w:pPr>
-        <w:pStyle w:val="Heading1"/>
-        <w:ind w:right="38"/>
-        <w:jc w:val="right"/>
-      </w:pPr>
-      <w:r>
-        <w:rPr>
-          <w:w w:val="101"/>
-        </w:rPr>
-        <w:t>X</w:t>
-      </w:r>
-    </w:p>
-    <w:p>
-      <w:pPr>
-        <w:pStyle w:val="BodyText"/>
-        <w:rPr>
-          <w:rFonts w:ascii="Arial"/>
-          <w:b/>
-          <w:sz w:val="18"/>
-        </w:rPr>
-      </w:pPr>
-      <w:r>
-        <w:rPr/>
-        <w:br w:type="column"/>
-      </w:r>
-      <w:r>
-        <w:rPr>
-          <w:rFonts w:ascii="Arial"/>
-          <w:b/>
-          <w:sz w:val="18"/>
-        </w:rPr>
       </w:r>
     </w:p>
     <w:p>
@@ -844,16 +420,14 @@
         <w:pStyle w:val="BodyText"/>
         <w:spacing w:before="8"/>
         <w:rPr>
-          <w:rFonts w:ascii="Arial"/>
-          <w:b/>
           <w:sz w:val="21"/>
         </w:rPr>
       </w:pPr>
     </w:p>
     <w:p>
       <w:pPr>
-        <w:spacing w:before="1"/>
-        <w:ind w:left="0" w:right="320" w:firstLine="0"/>
+        <w:spacing w:line="170" w:lineRule="exact" w:before="1"/>
+        <w:ind w:left="0" w:right="66" w:firstLine="0"/>
         <w:jc w:val="center"/>
         <w:rPr>
           <w:rFonts w:ascii="Arial"/>
@@ -875,8 +449,8 @@
     <w:p>
       <w:pPr>
         <w:pStyle w:val="BodyText"/>
-        <w:spacing w:before="49"/>
-        <w:ind w:left="102" w:right="436"/>
+        <w:spacing w:line="170" w:lineRule="exact"/>
+        <w:ind w:left="220" w:right="300"/>
         <w:jc w:val="center"/>
       </w:pPr>
       <w:r>
@@ -888,19 +462,31 @@
       <w:pPr>
         <w:pStyle w:val="BodyText"/>
         <w:spacing w:line="264" w:lineRule="auto" w:before="5"/>
-        <w:ind w:left="101" w:right="436"/>
-        <w:jc w:val="center"/>
-      </w:pPr>
+        <w:ind w:left="220" w:right="301"/>
+        <w:jc w:val="center"/>
+      </w:pPr>
+      <w:r>
+        <w:rPr/>
+        <w:t>id_comanda#</w:t>
+      </w:r>
+      <w:r>
+        <w:rPr>
+          <w:spacing w:val="-45"/>
+        </w:rPr>
+        <w:t> </w:t>
+      </w:r>
       <w:r>
         <w:rPr/>
         <w:t>adresa</w:t>
       </w:r>
-      <w:r>
-        <w:rPr>
-          <w:spacing w:val="-45"/>
-        </w:rPr>
-        <w:t> </w:t>
-      </w:r>
+    </w:p>
+    <w:p>
+      <w:pPr>
+        <w:pStyle w:val="BodyText"/>
+        <w:spacing w:line="183" w:lineRule="exact"/>
+        <w:ind w:left="220" w:right="300"/>
+        <w:jc w:val="center"/>
+      </w:pPr>
       <w:r>
         <w:rPr/>
         <w:t>cost</w:t>
@@ -908,18 +494,17 @@
     </w:p>
     <w:p>
       <w:pPr>
-        <w:spacing w:after="0" w:line="264" w:lineRule="auto"/>
+        <w:spacing w:after="0" w:line="183" w:lineRule="exact"/>
         <w:jc w:val="center"/>
         <w:sectPr>
           <w:type w:val="continuous"/>
           <w:pgSz w:w="12240" w:h="15860"/>
           <w:pgMar w:top="1420" w:bottom="280" w:left="340" w:right="200"/>
-          <w:cols w:num="5" w:equalWidth="0">
-            <w:col w:w="1259" w:space="1112"/>
-            <w:col w:w="2551" w:space="1627"/>
-            <w:col w:w="818" w:space="1175"/>
-            <w:col w:w="1651" w:space="201"/>
-            <w:col w:w="1306"/>
+          <w:cols w:num="4" w:equalWidth="0">
+            <w:col w:w="1154" w:space="1831"/>
+            <w:col w:w="1937" w:space="3514"/>
+            <w:col w:w="1616" w:space="88"/>
+            <w:col w:w="1560"/>
           </w:cols>
         </w:sectPr>
       </w:pPr>
@@ -927,7 +512,117 @@
     <w:p>
       <w:pPr>
         <w:pStyle w:val="BodyText"/>
-        <w:rPr>
+        <w:spacing w:line="141" w:lineRule="exact"/>
+        <w:ind w:left="149" w:right="75"/>
+        <w:jc w:val="center"/>
+      </w:pPr>
+      <w:r>
+        <w:rPr/>
+        <w:t>nume</w:t>
+      </w:r>
+    </w:p>
+    <w:p>
+      <w:pPr>
+        <w:pStyle w:val="BodyText"/>
+        <w:spacing w:line="247" w:lineRule="auto" w:before="20"/>
+        <w:ind w:left="115" w:right="38"/>
+        <w:jc w:val="center"/>
+      </w:pPr>
+      <w:r>
+        <w:rPr/>
+        <w:t>data_angajare</w:t>
+      </w:r>
+      <w:r>
+        <w:rPr>
+          <w:spacing w:val="-45"/>
+        </w:rPr>
+        <w:t> </w:t>
+      </w:r>
+      <w:r>
+        <w:rPr/>
+        <w:t>id_angajator</w:t>
+      </w:r>
+    </w:p>
+    <w:p>
+      <w:pPr>
+        <w:pStyle w:val="BodyText"/>
+        <w:ind w:left="150" w:right="75"/>
+        <w:jc w:val="center"/>
+      </w:pPr>
+      <w:r>
+        <w:rPr/>
+        <w:t>id_restaurant</w:t>
+      </w:r>
+    </w:p>
+    <w:p>
+      <w:pPr>
+        <w:spacing w:line="86" w:lineRule="exact" w:before="0"/>
+        <w:ind w:left="115" w:right="0" w:firstLine="0"/>
+        <w:jc w:val="left"/>
+        <w:rPr>
+          <w:rFonts w:ascii="Arial"/>
+          <w:b/>
+          <w:sz w:val="17"/>
+        </w:rPr>
+      </w:pPr>
+      <w:r>
+        <w:rPr/>
+        <w:br w:type="column"/>
+      </w:r>
+      <w:r>
+        <w:rPr>
+          <w:rFonts w:ascii="Arial"/>
+          <w:b/>
+          <w:sz w:val="17"/>
+        </w:rPr>
+        <w:t>X</w:t>
+      </w:r>
+    </w:p>
+    <w:p>
+      <w:pPr>
+        <w:pStyle w:val="BodyText"/>
+        <w:spacing w:line="170" w:lineRule="exact"/>
+        <w:ind w:left="272" w:right="6823"/>
+        <w:jc w:val="center"/>
+      </w:pPr>
+      <w:r>
+        <w:rPr/>
+        <w:t>data_antrenament_</w:t>
+      </w:r>
+    </w:p>
+    <w:p>
+      <w:pPr>
+        <w:pStyle w:val="BodyText"/>
+        <w:spacing w:before="6"/>
+        <w:ind w:left="272" w:right="6823"/>
+        <w:jc w:val="center"/>
+      </w:pPr>
+      <w:r>
+        <w:rPr/>
+        <w:t>de_siguranta</w:t>
+      </w:r>
+    </w:p>
+    <w:p>
+      <w:pPr>
+        <w:pStyle w:val="Heading1"/>
+        <w:spacing w:before="49"/>
+        <w:ind w:right="1545"/>
+        <w:jc w:val="right"/>
+      </w:pPr>
+      <w:r>
+        <w:rPr>
+          <w:w w:val="101"/>
+        </w:rPr>
+        <w:t>X</w:t>
+      </w:r>
+    </w:p>
+    <w:p>
+      <w:pPr>
+        <w:pStyle w:val="BodyText"/>
+        <w:spacing w:before="5"/>
+        <w:rPr>
+          <w:rFonts w:ascii="Arial"/>
+          <w:b/>
           <w:sz w:val="20"/>
         </w:rPr>
       </w:pPr>
@@ -936,6 +631,182 @@
       <w:pPr>
         <w:pStyle w:val="BodyText"/>
         <w:spacing w:before="1"/>
+        <w:ind w:left="272" w:right="6823"/>
+        <w:jc w:val="center"/>
+      </w:pPr>
+      <w:r>
+        <w:rPr/>
+        <w:t>MANAGER</w:t>
+      </w:r>
+    </w:p>
+    <w:p>
+      <w:pPr>
+        <w:spacing w:after="0"/>
+        <w:jc w:val="center"/>
+        <w:sectPr>
+          <w:type w:val="continuous"/>
+          <w:pgSz w:w="12240" w:h="15860"/>
+          <w:pgMar w:top="1420" w:bottom="280" w:left="340" w:right="200"/>
+          <w:cols w:num="2" w:equalWidth="0">
+            <w:col w:w="1259" w:space="1831"/>
+            <w:col w:w="8610"/>
+          </w:cols>
+        </w:sectPr>
+      </w:pPr>
+    </w:p>
+    <w:p>
+      <w:pPr>
+        <w:pStyle w:val="BodyText"/>
+        <w:tabs>
+          <w:tab w:pos="3672" w:val="left" w:leader="none"/>
+        </w:tabs>
+        <w:spacing w:line="182" w:lineRule="auto" w:before="22"/>
+        <w:ind w:left="3600" w:right="38" w:hanging="396"/>
+      </w:pPr>
+      <w:r>
+        <w:rPr>
+          <w:rFonts w:ascii="Arial"/>
+          <w:b/>
+          <w:position w:val="-8"/>
+        </w:rPr>
+        <w:t>X</w:t>
+        <w:tab/>
+        <w:tab/>
+      </w:r>
+      <w:r>
+        <w:rPr/>
+        <w:t>id_angajat#</w:t>
+      </w:r>
+      <w:r>
+        <w:rPr>
+          <w:spacing w:val="1"/>
+        </w:rPr>
+        <w:t> </w:t>
+      </w:r>
+      <w:r>
+        <w:rPr/>
+        <w:t>autorizat_sa_</w:t>
+      </w:r>
+    </w:p>
+    <w:p>
+      <w:pPr>
+        <w:pStyle w:val="BodyText"/>
+        <w:spacing w:before="13"/>
+        <w:ind w:right="206"/>
+        <w:jc w:val="right"/>
+      </w:pPr>
+      <w:r>
+        <w:rPr/>
+        <w:t>angajeze</w:t>
+      </w:r>
+    </w:p>
+    <w:p>
+      <w:pPr>
+        <w:pStyle w:val="Heading1"/>
+        <w:tabs>
+          <w:tab w:pos="2486" w:val="left" w:leader="none"/>
+        </w:tabs>
+        <w:spacing w:before="68"/>
+        <w:ind w:left="458"/>
+      </w:pPr>
+      <w:r>
+        <w:rPr>
+          <w:position w:val="1"/>
+        </w:rPr>
+        <w:t>X</w:t>
+      </w:r>
+      <w:r>
+        <w:rPr>
+          <w:rFonts w:ascii="Times New Roman"/>
+          <w:position w:val="1"/>
+        </w:rPr>
+        <w:tab/>
+      </w:r>
+      <w:r>
+        <w:rPr/>
+        <w:t>X</w:t>
+      </w:r>
+    </w:p>
+    <w:p>
+      <w:pPr>
+        <w:pStyle w:val="BodyText"/>
+        <w:spacing w:before="8"/>
+        <w:rPr>
+          <w:rFonts w:ascii="Arial"/>
+          <w:b/>
+          <w:sz w:val="16"/>
+        </w:rPr>
+      </w:pPr>
+      <w:r>
+        <w:rPr/>
+        <w:br w:type="column"/>
+      </w:r>
+      <w:r>
+        <w:rPr>
+          <w:rFonts w:ascii="Arial"/>
+          <w:b/>
+          <w:sz w:val="16"/>
+        </w:rPr>
+      </w:r>
+    </w:p>
+    <w:p>
+      <w:pPr>
+        <w:pStyle w:val="BodyText"/>
+        <w:spacing w:before="1"/>
+        <w:ind w:left="544"/>
+      </w:pPr>
+      <w:r>
+        <w:rPr/>
+        <w:t>ORAS</w:t>
+      </w:r>
+    </w:p>
+    <w:p>
+      <w:pPr>
+        <w:pStyle w:val="BodyText"/>
+        <w:spacing w:line="264" w:lineRule="auto" w:before="5"/>
+        <w:ind w:left="573" w:right="4364" w:hanging="116"/>
+      </w:pPr>
+      <w:r>
+        <w:rPr/>
+        <w:t>id_oras#</w:t>
+      </w:r>
+      <w:r>
+        <w:rPr>
+          <w:spacing w:val="-45"/>
+        </w:rPr>
+        <w:t> </w:t>
+      </w:r>
+      <w:r>
+        <w:rPr/>
+        <w:t>nume</w:t>
+      </w:r>
+    </w:p>
+    <w:p>
+      <w:pPr>
+        <w:spacing w:after="0" w:line="264" w:lineRule="auto"/>
+        <w:sectPr>
+          <w:type w:val="continuous"/>
+          <w:pgSz w:w="12240" w:h="15860"/>
+          <w:pgMar w:top="1420" w:bottom="280" w:left="340" w:right="200"/>
+          <w:cols w:num="2" w:equalWidth="0">
+            <w:col w:w="4677" w:space="1529"/>
+            <w:col w:w="5494"/>
+          </w:cols>
+        </w:sectPr>
+      </w:pPr>
+    </w:p>
+    <w:p>
+      <w:pPr>
+        <w:pStyle w:val="BodyText"/>
+        <w:rPr>
+          <w:sz w:val="20"/>
+        </w:rPr>
+      </w:pPr>
+    </w:p>
+    <w:p>
+      <w:pPr>
+        <w:pStyle w:val="BodyText"/>
+        <w:spacing w:before="2"/>
         <w:rPr>
           <w:sz w:val="27"/>
         </w:rPr>
@@ -944,7 +815,6 @@
     <w:p>
       <w:pPr>
         <w:pStyle w:val="Heading1"/>
-        <w:spacing w:before="97"/>
         <w:ind w:left="2276"/>
         <w:jc w:val="center"/>
       </w:pPr>
@@ -1043,7 +913,6 @@
     <w:p>
       <w:pPr>
         <w:pStyle w:val="Heading1"/>
-        <w:spacing w:before="97"/>
         <w:ind w:right="668"/>
         <w:jc w:val="right"/>
       </w:pPr>
@@ -1723,7 +1592,6 @@
     <w:pPr/>
     <w:rPr>
       <w:rFonts w:ascii="Arial MT" w:hAnsi="Arial MT" w:eastAsia="Arial MT" w:cs="Arial MT"/>
-      <w:lang w:val="id" w:eastAsia="en-US" w:bidi="ar-SA"/>
     </w:rPr>
   </w:style>
   <w:style w:styleId="BodyText" w:type="paragraph">
@@ -1736,7 +1604,6 @@
       <w:rFonts w:ascii="Arial MT" w:hAnsi="Arial MT" w:eastAsia="Arial MT" w:cs="Arial MT"/>
       <w:sz w:val="17"/>
       <w:szCs w:val="17"/>
-      <w:lang w:val="id" w:eastAsia="en-US" w:bidi="ar-SA"/>
     </w:rPr>
   </w:style>
   <w:style w:styleId="Heading1" w:type="paragraph">
@@ -1745,6 +1612,7 @@
     <w:uiPriority w:val="1"/>
     <w:qFormat/>
     <w:pPr>
+      <w:spacing w:before="97"/>
       <w:outlineLvl w:val="1"/>
     </w:pPr>
     <w:rPr>
@@ -1753,7 +1621,6 @@
       <w:bCs/>
       <w:sz w:val="17"/>
       <w:szCs w:val="17"/>
-      <w:lang w:val="id" w:eastAsia="en-US" w:bidi="ar-SA"/>
     </w:rPr>
   </w:style>
   <w:style w:styleId="ListParagraph" w:type="paragraph">
@@ -1762,9 +1629,7 @@
     <w:uiPriority w:val="1"/>
     <w:qFormat/>
     <w:pPr/>
-    <w:rPr>
-      <w:lang w:val="id" w:eastAsia="en-US" w:bidi="ar-SA"/>
-    </w:rPr>
+    <w:rPr/>
   </w:style>
   <w:style w:styleId="TableParagraph" w:type="paragraph">
     <w:name w:val="Table Paragraph"/>
@@ -1772,9 +1637,7 @@
     <w:uiPriority w:val="1"/>
     <w:qFormat/>
     <w:pPr/>
-    <w:rPr>
-      <w:lang w:val="id" w:eastAsia="en-US" w:bidi="ar-SA"/>
-    </w:rPr>
+    <w:rPr/>
   </w:style>
 </w:styles>
 </file>

</xml_diff>